<commit_message>
added an alt flow to new feed
</commit_message>
<xml_diff>
--- a/docs/Use-cases/Use-case-assets_v0.2/3-4-5_Use_cases_v0.2.docx
+++ b/docs/Use-cases/Use-case-assets_v0.2/3-4-5_Use_cases_v0.2.docx
@@ -1034,14 +1034,7 @@
           <w:sz w:val="32"/>
           <w:szCs w:val="32"/>
         </w:rPr>
-        <w:t xml:space="preserve"> </w:t>
-      </w:r>
-      <w:r>
-        <w:rPr>
-          <w:sz w:val="32"/>
-          <w:szCs w:val="32"/>
-        </w:rPr>
-        <w:t>αλλά και να το δηλώσει ότι του αρέσει η δεν του αρέσει με το κατάλληλα κουμπιά.</w:t>
+        <w:t xml:space="preserve"> αλλά και να το δηλώσει ότι του αρέσει η δεν του αρέσει με το κατάλληλα κουμπιά.</w:t>
       </w:r>
     </w:p>
     <w:p>
@@ -1498,7 +1491,6 @@
           <w:bCs/>
           <w:sz w:val="32"/>
           <w:szCs w:val="32"/>
-          <w:lang w:val="en-US"/>
         </w:rPr>
       </w:pPr>
     </w:p>
@@ -1511,7 +1503,6 @@
           <w:bCs/>
           <w:sz w:val="32"/>
           <w:szCs w:val="32"/>
-          <w:lang w:val="en-US"/>
         </w:rPr>
       </w:pPr>
     </w:p>
@@ -1524,7 +1515,6 @@
           <w:bCs/>
           <w:sz w:val="32"/>
           <w:szCs w:val="32"/>
-          <w:lang w:val="en-US"/>
         </w:rPr>
       </w:pPr>
     </w:p>
@@ -1537,7 +1527,6 @@
           <w:bCs/>
           <w:sz w:val="32"/>
           <w:szCs w:val="32"/>
-          <w:lang w:val="en-US"/>
         </w:rPr>
       </w:pPr>
     </w:p>
@@ -1550,7 +1539,6 @@
           <w:bCs/>
           <w:sz w:val="32"/>
           <w:szCs w:val="32"/>
-          <w:lang w:val="en-US"/>
         </w:rPr>
       </w:pPr>
     </w:p>
@@ -2085,21 +2073,7 @@
           <w:sz w:val="32"/>
           <w:szCs w:val="32"/>
         </w:rPr>
-        <w:t xml:space="preserve">α.3 Το σύστημα «ανεβάζει» το σχόλιο του και συνεχίζει </w:t>
-      </w:r>
-      <w:r>
-        <w:rPr>
-          <w:sz w:val="32"/>
-          <w:szCs w:val="32"/>
-        </w:rPr>
-        <w:t>σ</w:t>
-      </w:r>
-      <w:r>
-        <w:rPr>
-          <w:sz w:val="32"/>
-          <w:szCs w:val="32"/>
-        </w:rPr>
-        <w:t xml:space="preserve">τη σελίδα του </w:t>
+        <w:t xml:space="preserve">α.3 Το σύστημα «ανεβάζει» το σχόλιο του και συνεχίζει στη σελίδα του </w:t>
       </w:r>
       <w:r>
         <w:rPr>
@@ -2564,6 +2538,155 @@
     </w:p>
     <w:p>
       <w:pPr>
+        <w:ind w:left="720"/>
+        <w:jc w:val="both"/>
+        <w:rPr>
+          <w:sz w:val="32"/>
+          <w:szCs w:val="32"/>
+        </w:rPr>
+      </w:pPr>
+    </w:p>
+    <w:p>
+      <w:pPr>
+        <w:ind w:left="720"/>
+        <w:jc w:val="both"/>
+        <w:rPr>
+          <w:sz w:val="32"/>
+          <w:szCs w:val="32"/>
+        </w:rPr>
+      </w:pPr>
+      <w:r>
+        <w:rPr>
+          <w:sz w:val="32"/>
+          <w:szCs w:val="32"/>
+        </w:rPr>
+        <w:t>Εναλλακτική Ροή 3:</w:t>
+      </w:r>
+    </w:p>
+    <w:p>
+      <w:pPr>
+        <w:ind w:left="720"/>
+        <w:jc w:val="both"/>
+        <w:rPr>
+          <w:sz w:val="32"/>
+          <w:szCs w:val="32"/>
+        </w:rPr>
+      </w:pPr>
+      <w:r>
+        <w:rPr>
+          <w:sz w:val="32"/>
+          <w:szCs w:val="32"/>
+        </w:rPr>
+        <w:t>Ο χρήστης διαλέγει ποιες ειδήσεις επιθυμεί να δέχεται και εάν επιθυμεί να λαμβάνει ειδοποιήσεις για αυτές.</w:t>
+      </w:r>
+    </w:p>
+    <w:p>
+      <w:pPr>
+        <w:ind w:left="720"/>
+        <w:jc w:val="both"/>
+        <w:rPr>
+          <w:sz w:val="32"/>
+          <w:szCs w:val="32"/>
+        </w:rPr>
+      </w:pPr>
+      <w:r>
+        <w:rPr>
+          <w:sz w:val="32"/>
+          <w:szCs w:val="32"/>
+        </w:rPr>
+        <w:t xml:space="preserve">2.β.1 Ο χρήστης επιλέγει το κουμπί του </w:t>
+      </w:r>
+      <w:r>
+        <w:rPr>
+          <w:sz w:val="32"/>
+          <w:szCs w:val="32"/>
+          <w:lang w:val="en-US"/>
+        </w:rPr>
+        <w:t>newsletter</w:t>
+      </w:r>
+      <w:r>
+        <w:rPr>
+          <w:sz w:val="32"/>
+          <w:szCs w:val="32"/>
+        </w:rPr>
+        <w:t>.</w:t>
+      </w:r>
+    </w:p>
+    <w:p>
+      <w:pPr>
+        <w:ind w:left="720"/>
+        <w:jc w:val="both"/>
+        <w:rPr>
+          <w:sz w:val="32"/>
+          <w:szCs w:val="32"/>
+        </w:rPr>
+      </w:pPr>
+      <w:r>
+        <w:rPr>
+          <w:sz w:val="32"/>
+          <w:szCs w:val="32"/>
+        </w:rPr>
+        <w:t>2.</w:t>
+      </w:r>
+      <w:r>
+        <w:rPr>
+          <w:sz w:val="32"/>
+          <w:szCs w:val="32"/>
+        </w:rPr>
+        <w:t xml:space="preserve">β.2 Η εφαρμογή τον ανακατευθύνει στην σελίδα του </w:t>
+      </w:r>
+      <w:r>
+        <w:rPr>
+          <w:sz w:val="32"/>
+          <w:szCs w:val="32"/>
+          <w:lang w:val="en-US"/>
+        </w:rPr>
+        <w:t>newsletter</w:t>
+      </w:r>
+      <w:r>
+        <w:rPr>
+          <w:sz w:val="32"/>
+          <w:szCs w:val="32"/>
+        </w:rPr>
+        <w:t>.</w:t>
+      </w:r>
+    </w:p>
+    <w:p>
+      <w:pPr>
+        <w:ind w:left="720"/>
+        <w:jc w:val="both"/>
+        <w:rPr>
+          <w:sz w:val="32"/>
+          <w:szCs w:val="32"/>
+        </w:rPr>
+      </w:pPr>
+      <w:r>
+        <w:rPr>
+          <w:sz w:val="32"/>
+          <w:szCs w:val="32"/>
+        </w:rPr>
+        <w:t>2.β.3 Ο χρήστης επεξεργάζεται από ποιες πηγές και κοινότητες του παρουσιάζονται οι ειδήσεις και το ποιες ειδοποιήσεις λαμβάνει από την εφαρμογή.</w:t>
+      </w:r>
+    </w:p>
+    <w:p>
+      <w:pPr>
+        <w:ind w:left="720"/>
+        <w:jc w:val="both"/>
+        <w:rPr>
+          <w:sz w:val="32"/>
+          <w:szCs w:val="32"/>
+        </w:rPr>
+      </w:pPr>
+      <w:r>
+        <w:rPr>
+          <w:sz w:val="32"/>
+          <w:szCs w:val="32"/>
+        </w:rPr>
+        <w:t>2.β.4 Το σύστημα αποθηκεύει τις προτιμήσεις του και τον ανακατευθύνει στην αρχική σελίδα των νέων.(Βήμα 2).</w:t>
+      </w:r>
+    </w:p>
+    <w:p>
+      <w:pPr>
         <w:jc w:val="both"/>
         <w:rPr>
           <w:sz w:val="32"/>
@@ -2595,8 +2718,16 @@
         <w:rPr>
           <w:lang w:val="en-US"/>
         </w:rPr>
-        <w:t xml:space="preserve"> case</w:t>
-      </w:r>
+        <w:t xml:space="preserve"> </w:t>
+      </w:r>
+      <w:proofErr w:type="gramStart"/>
+      <w:r>
+        <w:rPr>
+          <w:lang w:val="en-US"/>
+        </w:rPr>
+        <w:t>case</w:t>
+      </w:r>
+      <w:proofErr w:type="gramEnd"/>
     </w:p>
     <w:p>
       <w:pPr>
@@ -3210,6 +3341,7 @@
           <w:sz w:val="32"/>
           <w:szCs w:val="32"/>
         </w:rPr>
+        <w:lastRenderedPageBreak/>
         <w:t xml:space="preserve">2.α.2 </w:t>
       </w:r>
       <w:r>
@@ -3499,7 +3631,6 @@
           <w:sz w:val="32"/>
           <w:szCs w:val="32"/>
         </w:rPr>
-        <w:lastRenderedPageBreak/>
         <w:t>Εναλλακτική Ροή 3:</w:t>
       </w:r>
     </w:p>
@@ -3556,35 +3687,7 @@
           <w:sz w:val="32"/>
           <w:szCs w:val="32"/>
         </w:rPr>
-        <w:t xml:space="preserve">2.γ.2 Το σύστημα του εμφανίζει μια λίστα με τα </w:t>
-      </w:r>
-      <w:r>
-        <w:rPr>
-          <w:sz w:val="32"/>
-          <w:szCs w:val="32"/>
-        </w:rPr>
-        <w:t xml:space="preserve">έξοδα </w:t>
-      </w:r>
-      <w:r>
-        <w:rPr>
-          <w:sz w:val="32"/>
-          <w:szCs w:val="32"/>
-        </w:rPr>
-        <w:t xml:space="preserve">που έχει </w:t>
-      </w:r>
-      <w:r>
-        <w:rPr>
-          <w:sz w:val="32"/>
-          <w:szCs w:val="32"/>
-        </w:rPr>
-        <w:t>προσθέσει</w:t>
-      </w:r>
-      <w:r>
-        <w:rPr>
-          <w:sz w:val="32"/>
-          <w:szCs w:val="32"/>
-        </w:rPr>
-        <w:t>.</w:t>
+        <w:t>2.γ.2 Το σύστημα του εμφανίζει μια λίστα με τα έξοδα που έχει προσθέσει.</w:t>
       </w:r>
     </w:p>
     <w:p>
@@ -3687,21 +3790,7 @@
           <w:sz w:val="32"/>
           <w:szCs w:val="32"/>
         </w:rPr>
-        <w:t xml:space="preserve">2.γ.6 Το σύστημα τις ανεβάζει και τον επιστρέφει στο αρχικό </w:t>
-      </w:r>
-      <w:r>
-        <w:rPr>
-          <w:sz w:val="32"/>
-          <w:szCs w:val="32"/>
-        </w:rPr>
-        <w:t xml:space="preserve">μενού εξόδων </w:t>
-      </w:r>
-      <w:r>
-        <w:rPr>
-          <w:sz w:val="32"/>
-          <w:szCs w:val="32"/>
-        </w:rPr>
-        <w:t>(Βήμα 2).</w:t>
+        <w:t>2.γ.6 Το σύστημα τις ανεβάζει και τον επιστρέφει στο αρχικό μενού εξόδων (Βήμα 2).</w:t>
       </w:r>
     </w:p>
     <w:p>

</xml_diff>